<commit_message>
konets tz po pm
</commit_message>
<xml_diff>
--- a/ТЗ.docx
+++ b/ТЗ.docx
@@ -3,11 +3,1119 @@
 <w:document xmlns:wpc="http://schemas.microsoft.com/office/word/2010/wordprocessingCanvas" xmlns:cx="http://schemas.microsoft.com/office/drawing/2014/chartex" xmlns:cx1="http://schemas.microsoft.com/office/drawing/2015/9/8/chartex" xmlns:cx2="http://schemas.microsoft.com/office/drawing/2015/10/21/chartex" xmlns:cx3="http://schemas.microsoft.com/office/drawing/2016/5/9/chartex" xmlns:cx4="http://schemas.microsoft.com/office/drawing/2016/5/10/chartex" xmlns:cx5="http://schemas.microsoft.com/office/drawing/2016/5/11/chartex" xmlns:cx6="http://schemas.microsoft.com/office/drawing/2016/5/12/chartex" xmlns:cx7="http://schemas.microsoft.com/office/drawing/2016/5/13/chartex" xmlns:cx8="http://schemas.microsoft.com/office/drawing/2016/5/14/chartex" xmlns:mc="http://schemas.openxmlformats.org/markup-compatibility/2006" xmlns:aink="http://schemas.microsoft.com/office/drawing/2016/ink" xmlns:am3d="http://schemas.microsoft.com/office/drawing/2017/model3d" xmlns:o="urn:schemas-microsoft-com:office:office" xmlns:r="http://schemas.openxmlformats.org/officeDocument/2006/relationships" xmlns:m="http://schemas.openxmlformats.org/officeDocument/2006/math" xmlns:v="urn:schemas-microsoft-com:vml" xmlns:wp14="http://schemas.microsoft.com/office/word/2010/wordprocessingDrawing" xmlns:wp="http://schemas.openxmlformats.org/drawingml/2006/wordprocessingDrawing" xmlns:w10="urn:schemas-microsoft-com:office:word" xmlns:w="http://schemas.openxmlformats.org/wordprocessingml/2006/main" xmlns:w14="http://schemas.microsoft.com/office/word/2010/wordml" xmlns:w15="http://schemas.microsoft.com/office/word/2012/wordml" xmlns:w16cid="http://schemas.microsoft.com/office/word/2016/wordml/cid" xmlns:w16se="http://schemas.microsoft.com/office/word/2015/wordml/symex" xmlns:wpg="http://schemas.microsoft.com/office/word/2010/wordprocessingGroup" xmlns:wpi="http://schemas.microsoft.com/office/word/2010/wordprocessingInk" xmlns:wne="http://schemas.microsoft.com/office/word/2006/wordml" xmlns:wps="http://schemas.microsoft.com/office/word/2010/wordprocessingShape" mc:Ignorable="w14 w15 w16se w16cid wp14">
   <w:body>
     <w:p>
-      <w:r>
-        <w:t>ТЗ</w:t>
+      <w:pPr>
+        <w:ind w:firstLine="0"/>
+        <w:jc w:val="center"/>
+      </w:pPr>
+      <w:r>
+        <w:t>_______________________</w:t>
+      </w:r>
+    </w:p>
+    <w:tbl>
+      <w:tblPr>
+        <w:tblW w:w="11490" w:type="dxa"/>
+        <w:tblInd w:w="-1498" w:type="dxa"/>
+        <w:tblLook w:val="0000" w:firstRow="0" w:lastRow="0" w:firstColumn="0" w:lastColumn="0" w:noHBand="0" w:noVBand="0"/>
+      </w:tblPr>
+      <w:tblGrid>
+        <w:gridCol w:w="5746"/>
+        <w:gridCol w:w="5744"/>
+      </w:tblGrid>
+      <w:tr>
+        <w:trPr>
+          <w:trHeight w:val="2685"/>
+        </w:trPr>
+        <w:tc>
+          <w:tcPr>
+            <w:tcW w:w="5746" w:type="dxa"/>
+          </w:tcPr>
+          <w:p>
+            <w:pPr>
+              <w:ind w:left="709" w:firstLine="0"/>
+              <w:jc w:val="left"/>
+            </w:pPr>
+            <w:r>
+              <w:t>УТВЕРЖДАЮ</w:t>
+            </w:r>
+          </w:p>
+          <w:p>
+            <w:pPr>
+              <w:ind w:left="709" w:firstLine="0"/>
+              <w:jc w:val="left"/>
+            </w:pPr>
+            <w:r>
+              <w:t>___________________</w:t>
+            </w:r>
+            <w:r>
+              <w:t xml:space="preserve"> </w:t>
+            </w:r>
+            <w:r>
+              <w:br/>
+              <w:t>_________________</w:t>
+            </w:r>
+          </w:p>
+          <w:p>
+            <w:pPr>
+              <w:ind w:left="709" w:firstLine="0"/>
+              <w:jc w:val="left"/>
+            </w:pPr>
+            <w:r>
+              <w:t xml:space="preserve">_____________    </w:t>
+            </w:r>
+          </w:p>
+          <w:p>
+            <w:pPr>
+              <w:ind w:left="709" w:firstLine="0"/>
+              <w:jc w:val="left"/>
+            </w:pPr>
+            <w:r>
+              <w:t>Печать</w:t>
+            </w:r>
+          </w:p>
+          <w:p>
+            <w:pPr>
+              <w:ind w:left="709" w:firstLine="0"/>
+              <w:jc w:val="left"/>
+            </w:pPr>
+            <w:r>
+              <w:t>Дата</w:t>
+            </w:r>
+          </w:p>
+          <w:p>
+            <w:pPr>
+              <w:ind w:left="709" w:firstLine="0"/>
+              <w:jc w:val="left"/>
+            </w:pPr>
+          </w:p>
+        </w:tc>
+        <w:tc>
+          <w:tcPr>
+            <w:tcW w:w="5744" w:type="dxa"/>
+          </w:tcPr>
+          <w:p>
+            <w:pPr>
+              <w:ind w:left="709" w:firstLine="0"/>
+              <w:jc w:val="left"/>
+            </w:pPr>
+            <w:r>
+              <w:t>УТВЕРЖДАЮ</w:t>
+            </w:r>
+          </w:p>
+          <w:p>
+            <w:pPr>
+              <w:ind w:left="709" w:firstLine="0"/>
+              <w:jc w:val="left"/>
+            </w:pPr>
+            <w:r>
+              <w:t>___________________</w:t>
+            </w:r>
+            <w:r>
+              <w:t xml:space="preserve"> </w:t>
+            </w:r>
+            <w:r>
+              <w:br/>
+              <w:t>_________________</w:t>
+            </w:r>
+          </w:p>
+          <w:p>
+            <w:pPr>
+              <w:ind w:left="709" w:firstLine="0"/>
+              <w:jc w:val="left"/>
+            </w:pPr>
+            <w:r>
+              <w:t xml:space="preserve">_____________    </w:t>
+            </w:r>
+          </w:p>
+          <w:p>
+            <w:pPr>
+              <w:ind w:left="709" w:firstLine="0"/>
+              <w:jc w:val="left"/>
+            </w:pPr>
+            <w:r>
+              <w:t>Печать</w:t>
+            </w:r>
+          </w:p>
+          <w:p>
+            <w:pPr>
+              <w:ind w:left="709" w:firstLine="0"/>
+              <w:jc w:val="left"/>
+            </w:pPr>
+            <w:r>
+              <w:t>Дата</w:t>
+            </w:r>
+          </w:p>
+          <w:p>
+            <w:pPr>
+              <w:ind w:left="709" w:firstLine="0"/>
+              <w:jc w:val="left"/>
+            </w:pPr>
+          </w:p>
+        </w:tc>
+      </w:tr>
+    </w:tbl>
+    <w:p>
+      <w:pPr>
+        <w:shd w:val="clear" w:color="auto" w:fill="FFFFFF"/>
+        <w:spacing w:before="144" w:after="144" w:line="240" w:lineRule="auto"/>
+        <w:ind w:firstLine="0"/>
+        <w:jc w:val="center"/>
+        <w:rPr>
+          <w:rFonts w:eastAsia="Times New Roman"/>
+          <w:lang w:eastAsia="ru-RU"/>
+        </w:rPr>
+      </w:pPr>
+    </w:p>
+    <w:p>
+      <w:pPr>
+        <w:shd w:val="clear" w:color="auto" w:fill="FFFFFF"/>
+        <w:spacing w:before="144" w:after="144" w:line="240" w:lineRule="auto"/>
+        <w:ind w:firstLine="0"/>
+        <w:jc w:val="center"/>
+        <w:rPr>
+          <w:rFonts w:eastAsia="Times New Roman"/>
+          <w:lang w:eastAsia="ru-RU"/>
+        </w:rPr>
+      </w:pPr>
+    </w:p>
+    <w:p>
+      <w:pPr>
+        <w:shd w:val="clear" w:color="auto" w:fill="FFFFFF"/>
+        <w:spacing w:before="144" w:after="144" w:line="240" w:lineRule="auto"/>
+        <w:ind w:firstLine="0"/>
+        <w:jc w:val="center"/>
+        <w:rPr>
+          <w:rFonts w:eastAsia="Times New Roman"/>
+          <w:lang w:eastAsia="ru-RU"/>
+        </w:rPr>
+      </w:pPr>
+    </w:p>
+    <w:p>
+      <w:pPr>
+        <w:shd w:val="clear" w:color="auto" w:fill="FFFFFF"/>
+        <w:spacing w:before="144" w:after="144" w:line="240" w:lineRule="auto"/>
+        <w:ind w:firstLine="0"/>
+        <w:jc w:val="center"/>
+        <w:rPr>
+          <w:rFonts w:eastAsia="Times New Roman"/>
+          <w:lang w:eastAsia="ru-RU"/>
+        </w:rPr>
+      </w:pPr>
+      <w:r>
+        <w:rPr>
+          <w:rFonts w:eastAsia="Times New Roman"/>
+          <w:lang w:eastAsia="ru-RU"/>
+        </w:rPr>
+        <w:t>ПО «Программный модуль</w:t>
+      </w:r>
+      <w:r>
+        <w:rPr>
+          <w:rFonts w:eastAsia="Times New Roman"/>
+          <w:lang w:eastAsia="ru-RU"/>
+        </w:rPr>
+        <w:t xml:space="preserve"> «___»</w:t>
       </w:r>
       <w:bookmarkStart w:id="0" w:name="_GoBack"/>
       <w:bookmarkEnd w:id="0"/>
+      <w:r>
+        <w:rPr>
+          <w:rFonts w:eastAsia="Times New Roman"/>
+          <w:lang w:eastAsia="ru-RU"/>
+        </w:rPr>
+        <w:t>»</w:t>
+      </w:r>
+    </w:p>
+    <w:p>
+      <w:pPr>
+        <w:shd w:val="clear" w:color="auto" w:fill="FFFFFF"/>
+        <w:spacing w:before="144" w:after="144" w:line="240" w:lineRule="auto"/>
+        <w:ind w:firstLine="0"/>
+        <w:jc w:val="center"/>
+        <w:rPr>
+          <w:rFonts w:eastAsia="Times New Roman"/>
+          <w:lang w:eastAsia="ru-RU"/>
+        </w:rPr>
+      </w:pPr>
+      <w:r>
+        <w:rPr>
+          <w:rFonts w:eastAsia="Times New Roman"/>
+          <w:lang w:eastAsia="ru-RU"/>
+        </w:rPr>
+        <w:t>ТЕХНИЧЕСКОЕ ЗАДАНИЕ</w:t>
+      </w:r>
+    </w:p>
+    <w:p>
+      <w:pPr>
+        <w:shd w:val="clear" w:color="auto" w:fill="FFFFFF"/>
+        <w:spacing w:before="144" w:after="144" w:line="240" w:lineRule="auto"/>
+        <w:ind w:firstLine="0"/>
+        <w:jc w:val="center"/>
+        <w:rPr>
+          <w:rFonts w:eastAsia="Times New Roman"/>
+          <w:lang w:eastAsia="ru-RU"/>
+        </w:rPr>
+      </w:pPr>
+      <w:r>
+        <w:rPr>
+          <w:rFonts w:eastAsia="Times New Roman"/>
+          <w:lang w:eastAsia="ru-RU"/>
+        </w:rPr>
+        <w:t xml:space="preserve">На </w:t>
+      </w:r>
+      <w:r>
+        <w:rPr>
+          <w:rFonts w:eastAsia="Times New Roman"/>
+          <w:lang w:eastAsia="ru-RU"/>
+        </w:rPr>
+        <w:t>_</w:t>
+      </w:r>
+      <w:r>
+        <w:rPr>
+          <w:rFonts w:eastAsia="Times New Roman"/>
+          <w:lang w:eastAsia="ru-RU"/>
+        </w:rPr>
+        <w:t xml:space="preserve"> </w:t>
+      </w:r>
+      <w:r>
+        <w:rPr>
+          <w:rFonts w:eastAsia="Times New Roman"/>
+          <w:lang w:eastAsia="ru-RU"/>
+        </w:rPr>
+        <w:t>листах</w:t>
+      </w:r>
+    </w:p>
+    <w:p>
+      <w:pPr>
+        <w:shd w:val="clear" w:color="auto" w:fill="FFFFFF"/>
+        <w:spacing w:before="144" w:after="144" w:line="240" w:lineRule="auto"/>
+        <w:ind w:firstLine="0"/>
+        <w:jc w:val="center"/>
+        <w:rPr>
+          <w:rFonts w:eastAsia="Times New Roman"/>
+          <w:lang w:eastAsia="ru-RU"/>
+        </w:rPr>
+      </w:pPr>
+      <w:r>
+        <w:rPr>
+          <w:rFonts w:eastAsia="Times New Roman"/>
+          <w:lang w:eastAsia="ru-RU"/>
+        </w:rPr>
+        <w:t>Действует с</w:t>
+      </w:r>
+      <w:r>
+        <w:rPr>
+          <w:rFonts w:eastAsia="Times New Roman"/>
+          <w:lang w:eastAsia="ru-RU"/>
+        </w:rPr>
+        <w:t xml:space="preserve"> </w:t>
+      </w:r>
+      <w:r>
+        <w:rPr>
+          <w:rFonts w:eastAsia="Times New Roman"/>
+          <w:lang w:eastAsia="ru-RU"/>
+        </w:rPr>
+        <w:t>________</w:t>
+      </w:r>
+    </w:p>
+    <w:p>
+      <w:pPr>
+        <w:shd w:val="clear" w:color="auto" w:fill="FFFFFF"/>
+        <w:spacing w:before="144" w:after="144" w:line="240" w:lineRule="auto"/>
+        <w:ind w:firstLine="0"/>
+        <w:jc w:val="left"/>
+        <w:rPr>
+          <w:rFonts w:eastAsia="Times New Roman"/>
+          <w:lang w:eastAsia="ru-RU"/>
+        </w:rPr>
+      </w:pPr>
+    </w:p>
+    <w:p>
+      <w:pPr>
+        <w:shd w:val="clear" w:color="auto" w:fill="FFFFFF"/>
+        <w:spacing w:before="144" w:after="144" w:line="240" w:lineRule="auto"/>
+        <w:ind w:firstLine="0"/>
+        <w:jc w:val="left"/>
+        <w:rPr>
+          <w:rFonts w:eastAsia="Times New Roman"/>
+          <w:lang w:eastAsia="ru-RU"/>
+        </w:rPr>
+      </w:pPr>
+    </w:p>
+    <w:p>
+      <w:pPr>
+        <w:shd w:val="clear" w:color="auto" w:fill="FFFFFF"/>
+        <w:spacing w:before="144" w:after="144" w:line="240" w:lineRule="auto"/>
+        <w:ind w:firstLine="0"/>
+        <w:jc w:val="left"/>
+        <w:rPr>
+          <w:rFonts w:eastAsia="Times New Roman"/>
+          <w:lang w:eastAsia="ru-RU"/>
+        </w:rPr>
+      </w:pPr>
+    </w:p>
+    <w:p>
+      <w:pPr>
+        <w:shd w:val="clear" w:color="auto" w:fill="FFFFFF"/>
+        <w:spacing w:before="144" w:after="144" w:line="240" w:lineRule="auto"/>
+        <w:ind w:firstLine="0"/>
+        <w:jc w:val="left"/>
+        <w:rPr>
+          <w:rFonts w:eastAsia="Times New Roman"/>
+          <w:lang w:eastAsia="ru-RU"/>
+        </w:rPr>
+      </w:pPr>
+      <w:r>
+        <w:rPr>
+          <w:rFonts w:eastAsia="Times New Roman"/>
+          <w:lang w:eastAsia="ru-RU"/>
+        </w:rPr>
+        <w:t>СОГЛАСОВАНО</w:t>
+      </w:r>
+    </w:p>
+    <w:p>
+      <w:pPr>
+        <w:ind w:firstLine="0"/>
+        <w:jc w:val="left"/>
+      </w:pPr>
+      <w:r>
+        <w:t>__________________</w:t>
+      </w:r>
+    </w:p>
+    <w:p>
+      <w:pPr>
+        <w:ind w:firstLine="0"/>
+        <w:jc w:val="left"/>
+      </w:pPr>
+      <w:r>
+        <w:t>_____________   </w:t>
+      </w:r>
+    </w:p>
+    <w:p>
+      <w:pPr>
+        <w:shd w:val="clear" w:color="auto" w:fill="FFFFFF"/>
+        <w:spacing w:before="144" w:after="144" w:line="240" w:lineRule="auto"/>
+        <w:ind w:firstLine="0"/>
+        <w:jc w:val="left"/>
+        <w:rPr>
+          <w:rFonts w:eastAsia="Times New Roman"/>
+          <w:lang w:eastAsia="ru-RU"/>
+        </w:rPr>
+      </w:pPr>
+      <w:r>
+        <w:rPr>
+          <w:rFonts w:eastAsia="Times New Roman"/>
+          <w:lang w:eastAsia="ru-RU"/>
+        </w:rPr>
+        <w:t>Печать</w:t>
+      </w:r>
+    </w:p>
+    <w:p>
+      <w:pPr>
+        <w:shd w:val="clear" w:color="auto" w:fill="FFFFFF"/>
+        <w:spacing w:before="144" w:after="144" w:line="240" w:lineRule="auto"/>
+        <w:ind w:firstLine="0"/>
+        <w:jc w:val="left"/>
+        <w:rPr>
+          <w:rFonts w:eastAsia="Times New Roman"/>
+          <w:lang w:eastAsia="ru-RU"/>
+        </w:rPr>
+      </w:pPr>
+      <w:r>
+        <w:rPr>
+          <w:rFonts w:eastAsia="Times New Roman"/>
+          <w:lang w:eastAsia="ru-RU"/>
+        </w:rPr>
+        <w:t>Дата</w:t>
+      </w:r>
+    </w:p>
+    <w:p>
+      <w:r>
+        <w:br w:type="page"/>
+      </w:r>
+    </w:p>
+    <w:p>
+      <w:pPr>
+        <w:pStyle w:val="1"/>
+      </w:pPr>
+      <w:bookmarkStart w:id="1" w:name="_Toc5274912"/>
+      <w:r>
+        <w:lastRenderedPageBreak/>
+        <w:t>Введение</w:t>
+      </w:r>
+      <w:bookmarkEnd w:id="1"/>
+    </w:p>
+    <w:p>
+      <w:pPr>
+        <w:spacing w:afterLines="160" w:after="384"/>
+        <w:ind w:firstLine="0"/>
+        <w:contextualSpacing/>
+        <w:rPr>
+          <w:lang w:eastAsia="ru-RU"/>
+        </w:rPr>
+      </w:pPr>
+      <w:r>
+        <w:rPr>
+          <w:lang w:eastAsia="ru-RU"/>
+        </w:rPr>
+        <w:t xml:space="preserve">          Наименование разрабатываемой программы: «</w:t>
+      </w:r>
+      <w:r>
+        <w:rPr>
+          <w:lang w:eastAsia="ru-RU"/>
+        </w:rPr>
+        <w:t>Программный модуль</w:t>
+      </w:r>
+      <w:r>
+        <w:rPr>
+          <w:lang w:eastAsia="ru-RU"/>
+        </w:rPr>
+        <w:t xml:space="preserve"> «___»</w:t>
+      </w:r>
+      <w:r>
+        <w:rPr>
+          <w:lang w:eastAsia="ru-RU"/>
+        </w:rPr>
+        <w:t>»</w:t>
+      </w:r>
+    </w:p>
+    <w:p>
+      <w:pPr>
+        <w:spacing w:afterLines="160" w:after="384"/>
+        <w:rPr>
+          <w:lang w:eastAsia="ru-RU"/>
+        </w:rPr>
+      </w:pPr>
+      <w:r>
+        <w:rPr>
+          <w:lang w:eastAsia="ru-RU"/>
+        </w:rPr>
+        <w:t>Краткое наименование программы: «</w:t>
+      </w:r>
+      <w:r>
+        <w:rPr>
+          <w:lang w:eastAsia="ru-RU"/>
+        </w:rPr>
+        <w:t>ПО</w:t>
+      </w:r>
+      <w:r>
+        <w:rPr>
+          <w:lang w:eastAsia="ru-RU"/>
+        </w:rPr>
+        <w:t>».</w:t>
+      </w:r>
+    </w:p>
+    <w:p>
+      <w:pPr>
+        <w:pStyle w:val="1"/>
+      </w:pPr>
+      <w:bookmarkStart w:id="2" w:name="_Toc5274913"/>
+      <w:r>
+        <w:t>1</w:t>
+      </w:r>
+      <w:r>
+        <w:t xml:space="preserve"> Назначение и область применения</w:t>
+      </w:r>
+      <w:bookmarkEnd w:id="2"/>
+    </w:p>
+    <w:p>
+      <w:pPr>
+        <w:pStyle w:val="paragraph"/>
+        <w:spacing w:before="0" w:beforeAutospacing="0" w:after="160" w:afterAutospacing="0" w:line="360" w:lineRule="auto"/>
+        <w:ind w:left="708" w:right="238" w:firstLine="709"/>
+        <w:contextualSpacing/>
+        <w:jc w:val="both"/>
+        <w:textAlignment w:val="baseline"/>
+      </w:pPr>
+      <w:r>
+        <w:rPr>
+          <w:rStyle w:val="normaltextrun"/>
+          <w:color w:val="000000"/>
+          <w:sz w:val="28"/>
+          <w:szCs w:val="28"/>
+          <w:shd w:val="clear" w:color="auto" w:fill="FFFFFF"/>
+        </w:rPr>
+        <w:t>Разработка</w:t>
+      </w:r>
+      <w:r>
+        <w:rPr>
+          <w:rStyle w:val="normaltextrun"/>
+          <w:color w:val="000000"/>
+          <w:sz w:val="28"/>
+          <w:szCs w:val="28"/>
+          <w:shd w:val="clear" w:color="auto" w:fill="FFFFFF"/>
+        </w:rPr>
+        <w:t> представляет собой</w:t>
+      </w:r>
+      <w:r>
+        <w:rPr>
+          <w:rStyle w:val="normaltextrun"/>
+          <w:color w:val="000000"/>
+          <w:sz w:val="28"/>
+          <w:szCs w:val="28"/>
+          <w:shd w:val="clear" w:color="auto" w:fill="FFFFFF"/>
+        </w:rPr>
+        <w:t xml:space="preserve"> программное обеспечение </w:t>
+      </w:r>
+      <w:r>
+        <w:rPr>
+          <w:sz w:val="28"/>
+          <w:szCs w:val="28"/>
+        </w:rPr>
+        <w:t>для выявления на сайтах нарушений и уязвимостей, связанных с формами для ввода персональных данных</w:t>
+      </w:r>
+    </w:p>
+    <w:p>
+      <w:pPr>
+        <w:pStyle w:val="1"/>
+        <w:spacing w:before="0"/>
+      </w:pPr>
+      <w:bookmarkStart w:id="3" w:name="_Toc5274914"/>
+      <w:r>
+        <w:t>2 Требования к программе</w:t>
+      </w:r>
+      <w:bookmarkEnd w:id="3"/>
+      <w:r>
+        <w:t> </w:t>
+      </w:r>
+    </w:p>
+    <w:p>
+      <w:pPr>
+        <w:pStyle w:val="2"/>
+        <w:spacing w:before="0" w:beforeAutospacing="0" w:after="0" w:afterAutospacing="0" w:line="360" w:lineRule="auto"/>
+        <w:ind w:left="708"/>
+      </w:pPr>
+      <w:bookmarkStart w:id="4" w:name="_Toc5274915"/>
+      <w:r>
+        <w:t>2.1</w:t>
+      </w:r>
+      <w:r>
+        <w:t xml:space="preserve"> Требования к функциональным характеристикам</w:t>
+      </w:r>
+      <w:bookmarkEnd w:id="4"/>
+    </w:p>
+    <w:p>
+      <w:pPr>
+        <w:spacing w:after="160"/>
+        <w:ind w:left="708"/>
+        <w:contextualSpacing/>
+        <w:rPr>
+          <w:lang w:eastAsia="ru-RU"/>
+        </w:rPr>
+      </w:pPr>
+      <w:r>
+        <w:rPr>
+          <w:lang w:eastAsia="ru-RU"/>
+        </w:rPr>
+        <w:t>Программа должна обеспечивать возможность выполнения перечисленных ниже функций:</w:t>
+      </w:r>
+    </w:p>
+    <w:p>
+      <w:pPr>
+        <w:pStyle w:val="a3"/>
+        <w:numPr>
+          <w:ilvl w:val="0"/>
+          <w:numId w:val="4"/>
+        </w:numPr>
+        <w:tabs>
+          <w:tab w:val="num" w:pos="851"/>
+        </w:tabs>
+        <w:spacing w:after="160"/>
+        <w:ind w:left="709" w:firstLine="709"/>
+        <w:contextualSpacing w:val="0"/>
+        <w:rPr>
+          <w:lang w:eastAsia="ru-RU"/>
+        </w:rPr>
+      </w:pPr>
+      <w:r>
+        <w:rPr>
+          <w:lang w:eastAsia="ru-RU"/>
+        </w:rPr>
+        <w:t>проверка на текущем сайте форм ввода персональных данных на наличие нарушений и уязвимостей;</w:t>
+      </w:r>
+    </w:p>
+    <w:p>
+      <w:pPr>
+        <w:pStyle w:val="a3"/>
+        <w:numPr>
+          <w:ilvl w:val="0"/>
+          <w:numId w:val="4"/>
+        </w:numPr>
+        <w:tabs>
+          <w:tab w:val="num" w:pos="1428"/>
+        </w:tabs>
+        <w:spacing w:after="160"/>
+        <w:ind w:left="708" w:firstLine="709"/>
+        <w:contextualSpacing w:val="0"/>
+        <w:rPr>
+          <w:lang w:eastAsia="ru-RU"/>
+        </w:rPr>
+      </w:pPr>
+      <w:r>
+        <w:rPr>
+          <w:lang w:eastAsia="ru-RU"/>
+        </w:rPr>
+        <w:t>возможность смена языка на русский или английский;</w:t>
+      </w:r>
+    </w:p>
+    <w:p>
+      <w:pPr>
+        <w:pStyle w:val="a3"/>
+        <w:numPr>
+          <w:ilvl w:val="0"/>
+          <w:numId w:val="4"/>
+        </w:numPr>
+        <w:tabs>
+          <w:tab w:val="num" w:pos="1428"/>
+        </w:tabs>
+        <w:spacing w:after="160"/>
+        <w:ind w:left="708" w:firstLine="709"/>
+        <w:contextualSpacing w:val="0"/>
+        <w:rPr>
+          <w:lang w:eastAsia="ru-RU"/>
+        </w:rPr>
+      </w:pPr>
+      <w:r>
+        <w:rPr>
+          <w:lang w:eastAsia="ru-RU"/>
+        </w:rPr>
+        <w:t>модуль должен выступать в качестве расширения браузера для более комфортной работы с сайтами.</w:t>
+      </w:r>
+    </w:p>
+    <w:p>
+      <w:pPr>
+        <w:pStyle w:val="2"/>
+        <w:numPr>
+          <w:ilvl w:val="1"/>
+          <w:numId w:val="2"/>
+        </w:numPr>
+        <w:spacing w:before="0" w:beforeAutospacing="0" w:after="0" w:afterAutospacing="0" w:line="360" w:lineRule="auto"/>
+        <w:ind w:left="1455"/>
+      </w:pPr>
+      <w:bookmarkStart w:id="5" w:name="_Toc5274916"/>
+      <w:r>
+        <w:t xml:space="preserve">Требования к </w:t>
+      </w:r>
+      <w:r>
+        <w:t>интерфейсу</w:t>
+      </w:r>
+      <w:bookmarkEnd w:id="5"/>
+    </w:p>
+    <w:p>
+      <w:pPr>
+        <w:pStyle w:val="a3"/>
+        <w:numPr>
+          <w:ilvl w:val="0"/>
+          <w:numId w:val="3"/>
+        </w:numPr>
+        <w:spacing w:after="160"/>
+        <w:ind w:left="808" w:firstLine="709"/>
+      </w:pPr>
+      <w:r>
+        <w:rPr>
+          <w:color w:val="000000"/>
+        </w:rPr>
+        <w:t>кнопка для запуска проверки при желании пользователя</w:t>
+      </w:r>
+      <w:r>
+        <w:t>;</w:t>
+      </w:r>
+    </w:p>
+    <w:p>
+      <w:pPr>
+        <w:pStyle w:val="a3"/>
+        <w:numPr>
+          <w:ilvl w:val="0"/>
+          <w:numId w:val="3"/>
+        </w:numPr>
+        <w:spacing w:after="160"/>
+        <w:ind w:left="808" w:firstLine="709"/>
+      </w:pPr>
+      <w:r>
+        <w:t>интерфейс на английском и русском языке;</w:t>
+      </w:r>
+    </w:p>
+    <w:p>
+      <w:pPr>
+        <w:pStyle w:val="a3"/>
+        <w:numPr>
+          <w:ilvl w:val="0"/>
+          <w:numId w:val="3"/>
+        </w:numPr>
+        <w:spacing w:after="160"/>
+        <w:ind w:left="808" w:firstLine="709"/>
+      </w:pPr>
+      <w:r>
+        <w:t>кнопка для смены языка;</w:t>
+      </w:r>
+    </w:p>
+    <w:p>
+      <w:pPr>
+        <w:pStyle w:val="a3"/>
+        <w:numPr>
+          <w:ilvl w:val="0"/>
+          <w:numId w:val="3"/>
+        </w:numPr>
+        <w:spacing w:after="160"/>
+        <w:ind w:left="808" w:firstLine="709"/>
+      </w:pPr>
+      <w:r>
+        <w:rPr>
+          <w:color w:val="000000"/>
+        </w:rPr>
+        <w:t>у</w:t>
+      </w:r>
+      <w:r>
+        <w:rPr>
+          <w:color w:val="000000"/>
+        </w:rPr>
+        <w:t>правление интерфейсом осуществляется с помощью курсора манипулятора «мышь»</w:t>
+      </w:r>
+      <w:r>
+        <w:rPr>
+          <w:color w:val="000000"/>
+        </w:rPr>
+        <w:t>;</w:t>
+      </w:r>
+    </w:p>
+    <w:p>
+      <w:pPr>
+        <w:pStyle w:val="a3"/>
+        <w:numPr>
+          <w:ilvl w:val="0"/>
+          <w:numId w:val="3"/>
+        </w:numPr>
+        <w:spacing w:after="160"/>
+        <w:ind w:left="808" w:firstLine="709"/>
+      </w:pPr>
+      <w:r>
+        <w:rPr>
+          <w:shd w:val="clear" w:color="auto" w:fill="FFFFFF"/>
+        </w:rPr>
+        <w:t>удобное расположение элементов на форм</w:t>
+      </w:r>
+      <w:r>
+        <w:rPr>
+          <w:shd w:val="clear" w:color="auto" w:fill="FFFFFF"/>
+        </w:rPr>
+        <w:t>е</w:t>
+      </w:r>
+      <w:r>
+        <w:rPr>
+          <w:shd w:val="clear" w:color="auto" w:fill="FFFFFF"/>
+        </w:rPr>
+        <w:t>;</w:t>
+      </w:r>
+    </w:p>
+    <w:p>
+      <w:pPr>
+        <w:pStyle w:val="a3"/>
+        <w:numPr>
+          <w:ilvl w:val="0"/>
+          <w:numId w:val="3"/>
+        </w:numPr>
+        <w:spacing w:after="160"/>
+        <w:ind w:left="808" w:firstLine="709"/>
+      </w:pPr>
+      <w:r>
+        <w:rPr>
+          <w:shd w:val="clear" w:color="auto" w:fill="FFFFFF"/>
+        </w:rPr>
+        <w:t>использование эргономичных цветовой гаммы и шрифтового оформления;</w:t>
+      </w:r>
+    </w:p>
+    <w:p>
+      <w:pPr>
+        <w:pStyle w:val="a3"/>
+        <w:numPr>
+          <w:ilvl w:val="0"/>
+          <w:numId w:val="3"/>
+        </w:numPr>
+        <w:spacing w:after="160"/>
+        <w:ind w:left="808" w:firstLine="709"/>
+      </w:pPr>
+      <w:r>
+        <w:rPr>
+          <w:shd w:val="clear" w:color="auto" w:fill="FFFFFF"/>
+        </w:rPr>
+        <w:lastRenderedPageBreak/>
+        <w:t>наглядность представления данных, с которыми работает система и результатов ее работы;</w:t>
+      </w:r>
+    </w:p>
+    <w:p>
+      <w:pPr>
+        <w:pStyle w:val="2"/>
+        <w:spacing w:before="0" w:beforeAutospacing="0" w:after="0" w:afterAutospacing="0" w:line="360" w:lineRule="auto"/>
+        <w:ind w:left="371"/>
+      </w:pPr>
+      <w:bookmarkStart w:id="6" w:name="_Toc5274917"/>
+      <w:r>
+        <w:t>2.3 Требования к обеспечению надежного функционирования программы</w:t>
+      </w:r>
+      <w:bookmarkEnd w:id="6"/>
+    </w:p>
+    <w:p>
+      <w:pPr>
+        <w:spacing w:after="160"/>
+        <w:ind w:left="371"/>
+        <w:contextualSpacing/>
+        <w:rPr>
+          <w:lang w:eastAsia="ru-RU"/>
+        </w:rPr>
+      </w:pPr>
+      <w:r>
+        <w:rPr>
+          <w:lang w:eastAsia="ru-RU"/>
+        </w:rPr>
+        <w:t>Надежное (устойчивое) функционирование программы должно быть обеспечено выполнением заказчиком совокупности организационно-технических мероприятий, перечень которых приведен ниже:</w:t>
+      </w:r>
+    </w:p>
+    <w:p>
+      <w:pPr>
+        <w:pStyle w:val="a3"/>
+        <w:numPr>
+          <w:ilvl w:val="0"/>
+          <w:numId w:val="1"/>
+        </w:numPr>
+        <w:tabs>
+          <w:tab w:val="clear" w:pos="720"/>
+          <w:tab w:val="num" w:pos="1091"/>
+        </w:tabs>
+        <w:spacing w:after="160"/>
+        <w:ind w:left="371" w:firstLine="709"/>
+        <w:contextualSpacing w:val="0"/>
+        <w:rPr>
+          <w:lang w:eastAsia="ru-RU"/>
+        </w:rPr>
+      </w:pPr>
+      <w:r>
+        <w:rPr>
+          <w:lang w:eastAsia="ru-RU"/>
+        </w:rPr>
+        <w:t>использованием лицензионного программного обеспечения;</w:t>
+      </w:r>
+    </w:p>
+    <w:p>
+      <w:pPr>
+        <w:pStyle w:val="a3"/>
+        <w:numPr>
+          <w:ilvl w:val="0"/>
+          <w:numId w:val="1"/>
+        </w:numPr>
+        <w:tabs>
+          <w:tab w:val="clear" w:pos="720"/>
+          <w:tab w:val="num" w:pos="1091"/>
+        </w:tabs>
+        <w:spacing w:after="160"/>
+        <w:ind w:left="371" w:firstLine="709"/>
+        <w:contextualSpacing w:val="0"/>
+        <w:rPr>
+          <w:lang w:eastAsia="ru-RU"/>
+        </w:rPr>
+      </w:pPr>
+      <w:r>
+        <w:rPr>
+          <w:lang w:eastAsia="ru-RU"/>
+        </w:rPr>
+        <w:t>и</w:t>
+      </w:r>
+      <w:r>
+        <w:rPr>
+          <w:lang w:eastAsia="ru-RU"/>
+        </w:rPr>
+        <w:t>спытания программных средств на наличие компьютерных вирусов</w:t>
+      </w:r>
+      <w:r>
+        <w:rPr>
+          <w:lang w:eastAsia="ru-RU"/>
+        </w:rPr>
+        <w:t>.</w:t>
+      </w:r>
+    </w:p>
+    <w:p>
+      <w:pPr>
+        <w:pStyle w:val="a3"/>
+        <w:spacing w:after="160"/>
+        <w:ind w:left="371"/>
+        <w:rPr>
+          <w:lang w:eastAsia="ru-RU"/>
+        </w:rPr>
+      </w:pPr>
+      <w:r>
+        <w:rPr>
+          <w:lang w:eastAsia="ru-RU"/>
+        </w:rPr>
+        <w:t>Со стороны разработчика:</w:t>
+      </w:r>
+    </w:p>
+    <w:p>
+      <w:pPr>
+        <w:pStyle w:val="a3"/>
+        <w:numPr>
+          <w:ilvl w:val="0"/>
+          <w:numId w:val="1"/>
+        </w:numPr>
+        <w:tabs>
+          <w:tab w:val="clear" w:pos="720"/>
+          <w:tab w:val="num" w:pos="1091"/>
+        </w:tabs>
+        <w:spacing w:after="160"/>
+        <w:ind w:left="371" w:firstLine="709"/>
+        <w:rPr>
+          <w:lang w:eastAsia="ru-RU"/>
+        </w:rPr>
+      </w:pPr>
+      <w:r>
+        <w:rPr>
+          <w:lang w:eastAsia="ru-RU"/>
+        </w:rPr>
+        <w:t>автоматическое создание резервных копий;</w:t>
+      </w:r>
+    </w:p>
+    <w:p>
+      <w:pPr>
+        <w:pStyle w:val="a3"/>
+        <w:numPr>
+          <w:ilvl w:val="0"/>
+          <w:numId w:val="1"/>
+        </w:numPr>
+        <w:tabs>
+          <w:tab w:val="clear" w:pos="720"/>
+          <w:tab w:val="num" w:pos="1091"/>
+        </w:tabs>
+        <w:spacing w:after="160"/>
+        <w:ind w:left="371" w:firstLine="709"/>
+        <w:rPr>
+          <w:lang w:eastAsia="ru-RU"/>
+        </w:rPr>
+      </w:pPr>
+      <w:r>
+        <w:rPr>
+          <w:lang w:eastAsia="ru-RU"/>
+        </w:rPr>
+        <w:t>система автоматического обновления программы;</w:t>
+      </w:r>
+    </w:p>
+    <w:p>
+      <w:pPr>
+        <w:pStyle w:val="a3"/>
+        <w:numPr>
+          <w:ilvl w:val="0"/>
+          <w:numId w:val="1"/>
+        </w:numPr>
+        <w:tabs>
+          <w:tab w:val="clear" w:pos="720"/>
+          <w:tab w:val="num" w:pos="1091"/>
+        </w:tabs>
+        <w:spacing w:after="160"/>
+        <w:ind w:left="371" w:firstLine="709"/>
+        <w:rPr>
+          <w:lang w:eastAsia="ru-RU"/>
+        </w:rPr>
+      </w:pPr>
+      <w:r>
+        <w:rPr>
+          <w:lang w:eastAsia="ru-RU"/>
+        </w:rPr>
+        <w:t>автоматическое восстановление системы;</w:t>
+      </w:r>
+    </w:p>
+    <w:p>
+      <w:pPr>
+        <w:pStyle w:val="a3"/>
+        <w:numPr>
+          <w:ilvl w:val="0"/>
+          <w:numId w:val="1"/>
+        </w:numPr>
+        <w:tabs>
+          <w:tab w:val="clear" w:pos="720"/>
+          <w:tab w:val="num" w:pos="1091"/>
+        </w:tabs>
+        <w:spacing w:after="160"/>
+        <w:ind w:left="371" w:firstLine="709"/>
+        <w:rPr>
+          <w:lang w:eastAsia="ru-RU"/>
+        </w:rPr>
+      </w:pPr>
+      <w:r>
+        <w:rPr>
+          <w:lang w:eastAsia="ru-RU"/>
+        </w:rPr>
+        <w:t>защита п</w:t>
+      </w:r>
+      <w:r>
+        <w:rPr>
+          <w:lang w:eastAsia="ru-RU"/>
+        </w:rPr>
+        <w:t>ерсональных данных пользователя</w:t>
+      </w:r>
+      <w:r>
+        <w:rPr>
+          <w:lang w:val="en-US" w:eastAsia="ru-RU"/>
+        </w:rPr>
+        <w:t>.</w:t>
+      </w:r>
+    </w:p>
+    <w:p>
+      <w:pPr>
+        <w:pStyle w:val="1"/>
+        <w:spacing w:before="0"/>
+      </w:pPr>
+      <w:bookmarkStart w:id="7" w:name="_Toc5274918"/>
+      <w:r>
+        <w:t>3</w:t>
+      </w:r>
+      <w:r>
+        <w:t xml:space="preserve"> Условия эксплуатации</w:t>
+      </w:r>
+      <w:bookmarkEnd w:id="7"/>
+      <w:r>
+        <w:t> </w:t>
+      </w:r>
+    </w:p>
+    <w:p>
+      <w:pPr>
+        <w:pStyle w:val="2"/>
+        <w:spacing w:before="0" w:beforeAutospacing="0" w:after="0" w:afterAutospacing="0" w:line="360" w:lineRule="auto"/>
+        <w:ind w:left="708"/>
+      </w:pPr>
+      <w:bookmarkStart w:id="8" w:name="_Toc5274920"/>
+      <w:r>
+        <w:t>3.</w:t>
+      </w:r>
+      <w:r>
+        <w:t>1</w:t>
+      </w:r>
+      <w:r>
+        <w:t xml:space="preserve"> Требования к исходным кодам и языкам программирования</w:t>
+      </w:r>
+      <w:bookmarkEnd w:id="8"/>
+    </w:p>
+    <w:p>
+      <w:pPr>
+        <w:spacing w:after="160"/>
+        <w:ind w:left="708"/>
+        <w:contextualSpacing/>
+        <w:rPr>
+          <w:lang w:eastAsia="ru-RU"/>
+        </w:rPr>
+      </w:pPr>
+      <w:r>
+        <w:rPr>
+          <w:lang w:eastAsia="ru-RU"/>
+        </w:rPr>
+        <w:t>Дополнительные требования к исходному коду не предъявляются.</w:t>
+      </w:r>
+      <w:r>
+        <w:rPr>
+          <w:lang w:eastAsia="ru-RU"/>
+        </w:rPr>
+        <w:t xml:space="preserve"> </w:t>
+      </w:r>
+      <w:r>
+        <w:rPr>
+          <w:lang w:eastAsia="ru-RU"/>
+        </w:rPr>
+        <w:t>Персональные данные пользователя, используемые программой, должны находиться в зашифрованном виде.</w:t>
+      </w:r>
     </w:p>
     <w:sectPr>
       <w:pgSz w:w="11906" w:h="16838"/>
@@ -17,6 +1125,547 @@
     </w:sectPr>
   </w:body>
 </w:document>
+</file>
+
+<file path=word/numbering.xml><?xml version="1.0" encoding="utf-8"?>
+<w:numbering xmlns:wpc="http://schemas.microsoft.com/office/word/2010/wordprocessingCanvas" xmlns:cx="http://schemas.microsoft.com/office/drawing/2014/chartex" xmlns:cx1="http://schemas.microsoft.com/office/drawing/2015/9/8/chartex" xmlns:cx2="http://schemas.microsoft.com/office/drawing/2015/10/21/chartex" xmlns:cx3="http://schemas.microsoft.com/office/drawing/2016/5/9/chartex" xmlns:cx4="http://schemas.microsoft.com/office/drawing/2016/5/10/chartex" xmlns:cx5="http://schemas.microsoft.com/office/drawing/2016/5/11/chartex" xmlns:cx6="http://schemas.microsoft.com/office/drawing/2016/5/12/chartex" xmlns:cx7="http://schemas.microsoft.com/office/drawing/2016/5/13/chartex" xmlns:cx8="http://schemas.microsoft.com/office/drawing/2016/5/14/chartex" xmlns:mc="http://schemas.openxmlformats.org/markup-compatibility/2006" xmlns:aink="http://schemas.microsoft.com/office/drawing/2016/ink" xmlns:am3d="http://schemas.microsoft.com/office/drawing/2017/model3d" xmlns:o="urn:schemas-microsoft-com:office:office" xmlns:r="http://schemas.openxmlformats.org/officeDocument/2006/relationships" xmlns:m="http://schemas.openxmlformats.org/officeDocument/2006/math" xmlns:v="urn:schemas-microsoft-com:vml" xmlns:wp14="http://schemas.microsoft.com/office/word/2010/wordprocessingDrawing" xmlns:wp="http://schemas.openxmlformats.org/drawingml/2006/wordprocessingDrawing" xmlns:w10="urn:schemas-microsoft-com:office:word" xmlns:w="http://schemas.openxmlformats.org/wordprocessingml/2006/main" xmlns:w14="http://schemas.microsoft.com/office/word/2010/wordml" xmlns:w15="http://schemas.microsoft.com/office/word/2012/wordml" xmlns:w16cid="http://schemas.microsoft.com/office/word/2016/wordml/cid" xmlns:w16se="http://schemas.microsoft.com/office/word/2015/wordml/symex" xmlns:wpg="http://schemas.microsoft.com/office/word/2010/wordprocessingGroup" xmlns:wpi="http://schemas.microsoft.com/office/word/2010/wordprocessingInk" xmlns:wne="http://schemas.microsoft.com/office/word/2006/wordml" xmlns:wps="http://schemas.microsoft.com/office/word/2010/wordprocessingShape" mc:Ignorable="w14 w15 w16se w16cid wp14">
+  <w:abstractNum w:abstractNumId="0" w15:restartNumberingAfterBreak="0">
+    <w:nsid w:val="12905C52"/>
+    <w:multiLevelType w:val="multilevel"/>
+    <w:tmpl w:val="F0F2153C"/>
+    <w:lvl w:ilvl="0">
+      <w:start w:val="1"/>
+      <w:numFmt w:val="bullet"/>
+      <w:lvlText w:val=""/>
+      <w:lvlJc w:val="left"/>
+      <w:pPr>
+        <w:tabs>
+          <w:tab w:val="num" w:pos="2136"/>
+        </w:tabs>
+        <w:ind w:left="2136" w:hanging="360"/>
+      </w:pPr>
+      <w:rPr>
+        <w:rFonts w:ascii="Symbol" w:hAnsi="Symbol" w:hint="default"/>
+        <w:sz w:val="20"/>
+      </w:rPr>
+    </w:lvl>
+    <w:lvl w:ilvl="1">
+      <w:start w:val="1"/>
+      <w:numFmt w:val="bullet"/>
+      <w:lvlText w:val=""/>
+      <w:lvlJc w:val="left"/>
+      <w:pPr>
+        <w:tabs>
+          <w:tab w:val="num" w:pos="2856"/>
+        </w:tabs>
+        <w:ind w:left="2856" w:hanging="360"/>
+      </w:pPr>
+      <w:rPr>
+        <w:rFonts w:ascii="Symbol" w:hAnsi="Symbol" w:hint="default"/>
+        <w:sz w:val="20"/>
+      </w:rPr>
+    </w:lvl>
+    <w:lvl w:ilvl="2" w:tentative="1">
+      <w:start w:val="1"/>
+      <w:numFmt w:val="bullet"/>
+      <w:lvlText w:val=""/>
+      <w:lvlJc w:val="left"/>
+      <w:pPr>
+        <w:tabs>
+          <w:tab w:val="num" w:pos="3576"/>
+        </w:tabs>
+        <w:ind w:left="3576" w:hanging="360"/>
+      </w:pPr>
+      <w:rPr>
+        <w:rFonts w:ascii="Symbol" w:hAnsi="Symbol" w:hint="default"/>
+        <w:sz w:val="20"/>
+      </w:rPr>
+    </w:lvl>
+    <w:lvl w:ilvl="3" w:tentative="1">
+      <w:start w:val="1"/>
+      <w:numFmt w:val="bullet"/>
+      <w:lvlText w:val=""/>
+      <w:lvlJc w:val="left"/>
+      <w:pPr>
+        <w:tabs>
+          <w:tab w:val="num" w:pos="4296"/>
+        </w:tabs>
+        <w:ind w:left="4296" w:hanging="360"/>
+      </w:pPr>
+      <w:rPr>
+        <w:rFonts w:ascii="Symbol" w:hAnsi="Symbol" w:hint="default"/>
+        <w:sz w:val="20"/>
+      </w:rPr>
+    </w:lvl>
+    <w:lvl w:ilvl="4" w:tentative="1">
+      <w:start w:val="1"/>
+      <w:numFmt w:val="bullet"/>
+      <w:lvlText w:val=""/>
+      <w:lvlJc w:val="left"/>
+      <w:pPr>
+        <w:tabs>
+          <w:tab w:val="num" w:pos="5016"/>
+        </w:tabs>
+        <w:ind w:left="5016" w:hanging="360"/>
+      </w:pPr>
+      <w:rPr>
+        <w:rFonts w:ascii="Symbol" w:hAnsi="Symbol" w:hint="default"/>
+        <w:sz w:val="20"/>
+      </w:rPr>
+    </w:lvl>
+    <w:lvl w:ilvl="5" w:tentative="1">
+      <w:start w:val="1"/>
+      <w:numFmt w:val="bullet"/>
+      <w:lvlText w:val=""/>
+      <w:lvlJc w:val="left"/>
+      <w:pPr>
+        <w:tabs>
+          <w:tab w:val="num" w:pos="5736"/>
+        </w:tabs>
+        <w:ind w:left="5736" w:hanging="360"/>
+      </w:pPr>
+      <w:rPr>
+        <w:rFonts w:ascii="Symbol" w:hAnsi="Symbol" w:hint="default"/>
+        <w:sz w:val="20"/>
+      </w:rPr>
+    </w:lvl>
+    <w:lvl w:ilvl="6" w:tentative="1">
+      <w:start w:val="1"/>
+      <w:numFmt w:val="bullet"/>
+      <w:lvlText w:val=""/>
+      <w:lvlJc w:val="left"/>
+      <w:pPr>
+        <w:tabs>
+          <w:tab w:val="num" w:pos="6456"/>
+        </w:tabs>
+        <w:ind w:left="6456" w:hanging="360"/>
+      </w:pPr>
+      <w:rPr>
+        <w:rFonts w:ascii="Symbol" w:hAnsi="Symbol" w:hint="default"/>
+        <w:sz w:val="20"/>
+      </w:rPr>
+    </w:lvl>
+    <w:lvl w:ilvl="7" w:tentative="1">
+      <w:start w:val="1"/>
+      <w:numFmt w:val="bullet"/>
+      <w:lvlText w:val=""/>
+      <w:lvlJc w:val="left"/>
+      <w:pPr>
+        <w:tabs>
+          <w:tab w:val="num" w:pos="7176"/>
+        </w:tabs>
+        <w:ind w:left="7176" w:hanging="360"/>
+      </w:pPr>
+      <w:rPr>
+        <w:rFonts w:ascii="Symbol" w:hAnsi="Symbol" w:hint="default"/>
+        <w:sz w:val="20"/>
+      </w:rPr>
+    </w:lvl>
+    <w:lvl w:ilvl="8" w:tentative="1">
+      <w:start w:val="1"/>
+      <w:numFmt w:val="bullet"/>
+      <w:lvlText w:val=""/>
+      <w:lvlJc w:val="left"/>
+      <w:pPr>
+        <w:tabs>
+          <w:tab w:val="num" w:pos="7896"/>
+        </w:tabs>
+        <w:ind w:left="7896" w:hanging="360"/>
+      </w:pPr>
+      <w:rPr>
+        <w:rFonts w:ascii="Symbol" w:hAnsi="Symbol" w:hint="default"/>
+        <w:sz w:val="20"/>
+      </w:rPr>
+    </w:lvl>
+  </w:abstractNum>
+  <w:abstractNum w:abstractNumId="1" w15:restartNumberingAfterBreak="0">
+    <w:nsid w:val="3EF16A2C"/>
+    <w:multiLevelType w:val="multilevel"/>
+    <w:tmpl w:val="EC4CB9F0"/>
+    <w:lvl w:ilvl="0">
+      <w:start w:val="2"/>
+      <w:numFmt w:val="decimal"/>
+      <w:lvlText w:val="%1"/>
+      <w:lvlJc w:val="left"/>
+      <w:pPr>
+        <w:ind w:left="375" w:hanging="375"/>
+      </w:pPr>
+      <w:rPr>
+        <w:rFonts w:hint="default"/>
+      </w:rPr>
+    </w:lvl>
+    <w:lvl w:ilvl="1">
+      <w:start w:val="2"/>
+      <w:numFmt w:val="decimal"/>
+      <w:lvlText w:val="%1.%2"/>
+      <w:lvlJc w:val="left"/>
+      <w:pPr>
+        <w:ind w:left="1084" w:hanging="375"/>
+      </w:pPr>
+      <w:rPr>
+        <w:rFonts w:hint="default"/>
+      </w:rPr>
+    </w:lvl>
+    <w:lvl w:ilvl="2">
+      <w:start w:val="1"/>
+      <w:numFmt w:val="decimal"/>
+      <w:lvlText w:val="%1.%2.%3"/>
+      <w:lvlJc w:val="left"/>
+      <w:pPr>
+        <w:ind w:left="2138" w:hanging="720"/>
+      </w:pPr>
+      <w:rPr>
+        <w:rFonts w:hint="default"/>
+      </w:rPr>
+    </w:lvl>
+    <w:lvl w:ilvl="3">
+      <w:start w:val="1"/>
+      <w:numFmt w:val="decimal"/>
+      <w:lvlText w:val="%1.%2.%3.%4"/>
+      <w:lvlJc w:val="left"/>
+      <w:pPr>
+        <w:ind w:left="3207" w:hanging="1080"/>
+      </w:pPr>
+      <w:rPr>
+        <w:rFonts w:hint="default"/>
+      </w:rPr>
+    </w:lvl>
+    <w:lvl w:ilvl="4">
+      <w:start w:val="1"/>
+      <w:numFmt w:val="decimal"/>
+      <w:lvlText w:val="%1.%2.%3.%4.%5"/>
+      <w:lvlJc w:val="left"/>
+      <w:pPr>
+        <w:ind w:left="3916" w:hanging="1080"/>
+      </w:pPr>
+      <w:rPr>
+        <w:rFonts w:hint="default"/>
+      </w:rPr>
+    </w:lvl>
+    <w:lvl w:ilvl="5">
+      <w:start w:val="1"/>
+      <w:numFmt w:val="decimal"/>
+      <w:lvlText w:val="%1.%2.%3.%4.%5.%6"/>
+      <w:lvlJc w:val="left"/>
+      <w:pPr>
+        <w:ind w:left="4985" w:hanging="1440"/>
+      </w:pPr>
+      <w:rPr>
+        <w:rFonts w:hint="default"/>
+      </w:rPr>
+    </w:lvl>
+    <w:lvl w:ilvl="6">
+      <w:start w:val="1"/>
+      <w:numFmt w:val="decimal"/>
+      <w:lvlText w:val="%1.%2.%3.%4.%5.%6.%7"/>
+      <w:lvlJc w:val="left"/>
+      <w:pPr>
+        <w:ind w:left="5694" w:hanging="1440"/>
+      </w:pPr>
+      <w:rPr>
+        <w:rFonts w:hint="default"/>
+      </w:rPr>
+    </w:lvl>
+    <w:lvl w:ilvl="7">
+      <w:start w:val="1"/>
+      <w:numFmt w:val="decimal"/>
+      <w:lvlText w:val="%1.%2.%3.%4.%5.%6.%7.%8"/>
+      <w:lvlJc w:val="left"/>
+      <w:pPr>
+        <w:ind w:left="6763" w:hanging="1800"/>
+      </w:pPr>
+      <w:rPr>
+        <w:rFonts w:hint="default"/>
+      </w:rPr>
+    </w:lvl>
+    <w:lvl w:ilvl="8">
+      <w:start w:val="1"/>
+      <w:numFmt w:val="decimal"/>
+      <w:lvlText w:val="%1.%2.%3.%4.%5.%6.%7.%8.%9"/>
+      <w:lvlJc w:val="left"/>
+      <w:pPr>
+        <w:ind w:left="7832" w:hanging="2160"/>
+      </w:pPr>
+      <w:rPr>
+        <w:rFonts w:hint="default"/>
+      </w:rPr>
+    </w:lvl>
+  </w:abstractNum>
+  <w:abstractNum w:abstractNumId="2" w15:restartNumberingAfterBreak="0">
+    <w:nsid w:val="4D766D51"/>
+    <w:multiLevelType w:val="multilevel"/>
+    <w:tmpl w:val="17627EE0"/>
+    <w:lvl w:ilvl="0">
+      <w:start w:val="1"/>
+      <w:numFmt w:val="bullet"/>
+      <w:lvlText w:val=""/>
+      <w:lvlJc w:val="left"/>
+      <w:pPr>
+        <w:tabs>
+          <w:tab w:val="num" w:pos="720"/>
+        </w:tabs>
+        <w:ind w:left="720" w:hanging="360"/>
+      </w:pPr>
+      <w:rPr>
+        <w:rFonts w:ascii="Symbol" w:hAnsi="Symbol" w:hint="default"/>
+        <w:sz w:val="20"/>
+      </w:rPr>
+    </w:lvl>
+    <w:lvl w:ilvl="1" w:tentative="1">
+      <w:start w:val="1"/>
+      <w:numFmt w:val="bullet"/>
+      <w:lvlText w:val=""/>
+      <w:lvlJc w:val="left"/>
+      <w:pPr>
+        <w:tabs>
+          <w:tab w:val="num" w:pos="1440"/>
+        </w:tabs>
+        <w:ind w:left="1440" w:hanging="360"/>
+      </w:pPr>
+      <w:rPr>
+        <w:rFonts w:ascii="Symbol" w:hAnsi="Symbol" w:hint="default"/>
+        <w:sz w:val="20"/>
+      </w:rPr>
+    </w:lvl>
+    <w:lvl w:ilvl="2" w:tentative="1">
+      <w:start w:val="1"/>
+      <w:numFmt w:val="bullet"/>
+      <w:lvlText w:val=""/>
+      <w:lvlJc w:val="left"/>
+      <w:pPr>
+        <w:tabs>
+          <w:tab w:val="num" w:pos="2160"/>
+        </w:tabs>
+        <w:ind w:left="2160" w:hanging="360"/>
+      </w:pPr>
+      <w:rPr>
+        <w:rFonts w:ascii="Symbol" w:hAnsi="Symbol" w:hint="default"/>
+        <w:sz w:val="20"/>
+      </w:rPr>
+    </w:lvl>
+    <w:lvl w:ilvl="3" w:tentative="1">
+      <w:start w:val="1"/>
+      <w:numFmt w:val="bullet"/>
+      <w:lvlText w:val=""/>
+      <w:lvlJc w:val="left"/>
+      <w:pPr>
+        <w:tabs>
+          <w:tab w:val="num" w:pos="2880"/>
+        </w:tabs>
+        <w:ind w:left="2880" w:hanging="360"/>
+      </w:pPr>
+      <w:rPr>
+        <w:rFonts w:ascii="Symbol" w:hAnsi="Symbol" w:hint="default"/>
+        <w:sz w:val="20"/>
+      </w:rPr>
+    </w:lvl>
+    <w:lvl w:ilvl="4" w:tentative="1">
+      <w:start w:val="1"/>
+      <w:numFmt w:val="bullet"/>
+      <w:lvlText w:val=""/>
+      <w:lvlJc w:val="left"/>
+      <w:pPr>
+        <w:tabs>
+          <w:tab w:val="num" w:pos="3600"/>
+        </w:tabs>
+        <w:ind w:left="3600" w:hanging="360"/>
+      </w:pPr>
+      <w:rPr>
+        <w:rFonts w:ascii="Symbol" w:hAnsi="Symbol" w:hint="default"/>
+        <w:sz w:val="20"/>
+      </w:rPr>
+    </w:lvl>
+    <w:lvl w:ilvl="5" w:tentative="1">
+      <w:start w:val="1"/>
+      <w:numFmt w:val="bullet"/>
+      <w:lvlText w:val=""/>
+      <w:lvlJc w:val="left"/>
+      <w:pPr>
+        <w:tabs>
+          <w:tab w:val="num" w:pos="4320"/>
+        </w:tabs>
+        <w:ind w:left="4320" w:hanging="360"/>
+      </w:pPr>
+      <w:rPr>
+        <w:rFonts w:ascii="Symbol" w:hAnsi="Symbol" w:hint="default"/>
+        <w:sz w:val="20"/>
+      </w:rPr>
+    </w:lvl>
+    <w:lvl w:ilvl="6" w:tentative="1">
+      <w:start w:val="1"/>
+      <w:numFmt w:val="bullet"/>
+      <w:lvlText w:val=""/>
+      <w:lvlJc w:val="left"/>
+      <w:pPr>
+        <w:tabs>
+          <w:tab w:val="num" w:pos="5040"/>
+        </w:tabs>
+        <w:ind w:left="5040" w:hanging="360"/>
+      </w:pPr>
+      <w:rPr>
+        <w:rFonts w:ascii="Symbol" w:hAnsi="Symbol" w:hint="default"/>
+        <w:sz w:val="20"/>
+      </w:rPr>
+    </w:lvl>
+    <w:lvl w:ilvl="7" w:tentative="1">
+      <w:start w:val="1"/>
+      <w:numFmt w:val="bullet"/>
+      <w:lvlText w:val=""/>
+      <w:lvlJc w:val="left"/>
+      <w:pPr>
+        <w:tabs>
+          <w:tab w:val="num" w:pos="5760"/>
+        </w:tabs>
+        <w:ind w:left="5760" w:hanging="360"/>
+      </w:pPr>
+      <w:rPr>
+        <w:rFonts w:ascii="Symbol" w:hAnsi="Symbol" w:hint="default"/>
+        <w:sz w:val="20"/>
+      </w:rPr>
+    </w:lvl>
+    <w:lvl w:ilvl="8" w:tentative="1">
+      <w:start w:val="1"/>
+      <w:numFmt w:val="bullet"/>
+      <w:lvlText w:val=""/>
+      <w:lvlJc w:val="left"/>
+      <w:pPr>
+        <w:tabs>
+          <w:tab w:val="num" w:pos="6480"/>
+        </w:tabs>
+        <w:ind w:left="6480" w:hanging="360"/>
+      </w:pPr>
+      <w:rPr>
+        <w:rFonts w:ascii="Symbol" w:hAnsi="Symbol" w:hint="default"/>
+        <w:sz w:val="20"/>
+      </w:rPr>
+    </w:lvl>
+  </w:abstractNum>
+  <w:abstractNum w:abstractNumId="3" w15:restartNumberingAfterBreak="0">
+    <w:nsid w:val="58AF6DD1"/>
+    <w:multiLevelType w:val="hybridMultilevel"/>
+    <w:tmpl w:val="4E02F344"/>
+    <w:lvl w:ilvl="0" w:tplc="419ED684">
+      <w:start w:val="1"/>
+      <w:numFmt w:val="bullet"/>
+      <w:lvlText w:val=""/>
+      <w:lvlJc w:val="left"/>
+      <w:pPr>
+        <w:ind w:left="795" w:hanging="360"/>
+      </w:pPr>
+      <w:rPr>
+        <w:rFonts w:ascii="Symbol" w:hAnsi="Symbol" w:hint="default"/>
+      </w:rPr>
+    </w:lvl>
+    <w:lvl w:ilvl="1" w:tplc="04190003" w:tentative="1">
+      <w:start w:val="1"/>
+      <w:numFmt w:val="bullet"/>
+      <w:lvlText w:val="o"/>
+      <w:lvlJc w:val="left"/>
+      <w:pPr>
+        <w:ind w:left="1515" w:hanging="360"/>
+      </w:pPr>
+      <w:rPr>
+        <w:rFonts w:ascii="Courier New" w:hAnsi="Courier New" w:cs="Courier New" w:hint="default"/>
+      </w:rPr>
+    </w:lvl>
+    <w:lvl w:ilvl="2" w:tplc="04190005" w:tentative="1">
+      <w:start w:val="1"/>
+      <w:numFmt w:val="bullet"/>
+      <w:lvlText w:val=""/>
+      <w:lvlJc w:val="left"/>
+      <w:pPr>
+        <w:ind w:left="2235" w:hanging="360"/>
+      </w:pPr>
+      <w:rPr>
+        <w:rFonts w:ascii="Wingdings" w:hAnsi="Wingdings" w:hint="default"/>
+      </w:rPr>
+    </w:lvl>
+    <w:lvl w:ilvl="3" w:tplc="04190001" w:tentative="1">
+      <w:start w:val="1"/>
+      <w:numFmt w:val="bullet"/>
+      <w:lvlText w:val=""/>
+      <w:lvlJc w:val="left"/>
+      <w:pPr>
+        <w:ind w:left="2955" w:hanging="360"/>
+      </w:pPr>
+      <w:rPr>
+        <w:rFonts w:ascii="Symbol" w:hAnsi="Symbol" w:hint="default"/>
+      </w:rPr>
+    </w:lvl>
+    <w:lvl w:ilvl="4" w:tplc="04190003" w:tentative="1">
+      <w:start w:val="1"/>
+      <w:numFmt w:val="bullet"/>
+      <w:lvlText w:val="o"/>
+      <w:lvlJc w:val="left"/>
+      <w:pPr>
+        <w:ind w:left="3675" w:hanging="360"/>
+      </w:pPr>
+      <w:rPr>
+        <w:rFonts w:ascii="Courier New" w:hAnsi="Courier New" w:cs="Courier New" w:hint="default"/>
+      </w:rPr>
+    </w:lvl>
+    <w:lvl w:ilvl="5" w:tplc="04190005" w:tentative="1">
+      <w:start w:val="1"/>
+      <w:numFmt w:val="bullet"/>
+      <w:lvlText w:val=""/>
+      <w:lvlJc w:val="left"/>
+      <w:pPr>
+        <w:ind w:left="4395" w:hanging="360"/>
+      </w:pPr>
+      <w:rPr>
+        <w:rFonts w:ascii="Wingdings" w:hAnsi="Wingdings" w:hint="default"/>
+      </w:rPr>
+    </w:lvl>
+    <w:lvl w:ilvl="6" w:tplc="04190001" w:tentative="1">
+      <w:start w:val="1"/>
+      <w:numFmt w:val="bullet"/>
+      <w:lvlText w:val=""/>
+      <w:lvlJc w:val="left"/>
+      <w:pPr>
+        <w:ind w:left="5115" w:hanging="360"/>
+      </w:pPr>
+      <w:rPr>
+        <w:rFonts w:ascii="Symbol" w:hAnsi="Symbol" w:hint="default"/>
+      </w:rPr>
+    </w:lvl>
+    <w:lvl w:ilvl="7" w:tplc="04190003" w:tentative="1">
+      <w:start w:val="1"/>
+      <w:numFmt w:val="bullet"/>
+      <w:lvlText w:val="o"/>
+      <w:lvlJc w:val="left"/>
+      <w:pPr>
+        <w:ind w:left="5835" w:hanging="360"/>
+      </w:pPr>
+      <w:rPr>
+        <w:rFonts w:ascii="Courier New" w:hAnsi="Courier New" w:cs="Courier New" w:hint="default"/>
+      </w:rPr>
+    </w:lvl>
+    <w:lvl w:ilvl="8" w:tplc="04190005" w:tentative="1">
+      <w:start w:val="1"/>
+      <w:numFmt w:val="bullet"/>
+      <w:lvlText w:val=""/>
+      <w:lvlJc w:val="left"/>
+      <w:pPr>
+        <w:ind w:left="6555" w:hanging="360"/>
+      </w:pPr>
+      <w:rPr>
+        <w:rFonts w:ascii="Wingdings" w:hAnsi="Wingdings" w:hint="default"/>
+      </w:rPr>
+    </w:lvl>
+  </w:abstractNum>
+  <w:num w:numId="1">
+    <w:abstractNumId w:val="2"/>
+  </w:num>
+  <w:num w:numId="2">
+    <w:abstractNumId w:val="1"/>
+  </w:num>
+  <w:num w:numId="3">
+    <w:abstractNumId w:val="3"/>
+  </w:num>
+  <w:num w:numId="4">
+    <w:abstractNumId w:val="0"/>
+  </w:num>
+</w:numbering>
 </file>
 
 <file path=word/styles.xml><?xml version="1.0" encoding="utf-8"?>
@@ -142,6 +1791,7 @@
     <w:lsdException w:name="HTML Sample" w:semiHidden="1" w:unhideWhenUsed="1"/>
     <w:lsdException w:name="HTML Typewriter" w:semiHidden="1" w:unhideWhenUsed="1"/>
     <w:lsdException w:name="HTML Variable" w:semiHidden="1" w:unhideWhenUsed="1"/>
+    <w:lsdException w:name="Normal Table" w:semiHidden="1" w:unhideWhenUsed="1"/>
     <w:lsdException w:name="annotation subject" w:semiHidden="1" w:unhideWhenUsed="1"/>
     <w:lsdException w:name="No List" w:semiHidden="1" w:unhideWhenUsed="1"/>
     <w:lsdException w:name="Outline List 1" w:semiHidden="1" w:unhideWhenUsed="1"/>
@@ -188,8 +1838,10 @@
     <w:lsdException w:name="Table Subtle 2" w:semiHidden="1" w:unhideWhenUsed="1"/>
     <w:lsdException w:name="Table Web 1" w:semiHidden="1" w:unhideWhenUsed="1"/>
     <w:lsdException w:name="Table Web 2" w:semiHidden="1" w:unhideWhenUsed="1"/>
+    <w:lsdException w:name="Table Web 3" w:semiHidden="1" w:unhideWhenUsed="1"/>
     <w:lsdException w:name="Balloon Text" w:semiHidden="1" w:unhideWhenUsed="1"/>
     <w:lsdException w:name="Table Grid" w:uiPriority="39"/>
+    <w:lsdException w:name="Table Theme" w:semiHidden="1" w:unhideWhenUsed="1"/>
     <w:lsdException w:name="Placeholder Text" w:semiHidden="1"/>
     <w:lsdException w:name="No Spacing" w:uiPriority="1" w:qFormat="1"/>
     <w:lsdException w:name="Light Shading" w:uiPriority="60"/>
@@ -414,6 +2066,55 @@
   <w:style w:type="paragraph" w:default="1" w:styleId="a">
     <w:name w:val="Normal"/>
     <w:qFormat/>
+    <w:rsid w:val="001D16E1"/>
+    <w:pPr>
+      <w:spacing w:after="0" w:line="360" w:lineRule="auto"/>
+      <w:ind w:firstLine="709"/>
+      <w:jc w:val="both"/>
+    </w:pPr>
+    <w:rPr>
+      <w:rFonts w:ascii="Times New Roman" w:hAnsi="Times New Roman" w:cs="Times New Roman"/>
+      <w:sz w:val="28"/>
+      <w:szCs w:val="28"/>
+    </w:rPr>
+  </w:style>
+  <w:style w:type="paragraph" w:styleId="1">
+    <w:name w:val="heading 1"/>
+    <w:basedOn w:val="a"/>
+    <w:next w:val="a"/>
+    <w:link w:val="10"/>
+    <w:uiPriority w:val="9"/>
+    <w:qFormat/>
+    <w:rsid w:val="001D16E1"/>
+    <w:pPr>
+      <w:keepNext/>
+      <w:keepLines/>
+      <w:spacing w:before="240"/>
+      <w:outlineLvl w:val="0"/>
+    </w:pPr>
+    <w:rPr>
+      <w:rFonts w:eastAsia="Times New Roman"/>
+      <w:b/>
+      <w:lang w:eastAsia="ru-RU"/>
+    </w:rPr>
+  </w:style>
+  <w:style w:type="paragraph" w:styleId="2">
+    <w:name w:val="heading 2"/>
+    <w:basedOn w:val="a"/>
+    <w:link w:val="20"/>
+    <w:uiPriority w:val="9"/>
+    <w:qFormat/>
+    <w:rsid w:val="001D16E1"/>
+    <w:pPr>
+      <w:spacing w:before="100" w:beforeAutospacing="1" w:after="100" w:afterAutospacing="1" w:line="240" w:lineRule="auto"/>
+      <w:outlineLvl w:val="1"/>
+    </w:pPr>
+    <w:rPr>
+      <w:rFonts w:eastAsia="Times New Roman"/>
+      <w:b/>
+      <w:bCs/>
+      <w:lang w:eastAsia="ru-RU"/>
+    </w:rPr>
   </w:style>
   <w:style w:type="character" w:default="1" w:styleId="a0">
     <w:name w:val="Default Paragraph Font"/>
@@ -441,6 +2142,93 @@
     <w:uiPriority w:val="99"/>
     <w:semiHidden/>
     <w:unhideWhenUsed/>
+  </w:style>
+  <w:style w:type="character" w:customStyle="1" w:styleId="10">
+    <w:name w:val="Заголовок 1 Знак"/>
+    <w:basedOn w:val="a0"/>
+    <w:link w:val="1"/>
+    <w:uiPriority w:val="9"/>
+    <w:rsid w:val="001D16E1"/>
+    <w:rPr>
+      <w:rFonts w:ascii="Times New Roman" w:eastAsia="Times New Roman" w:hAnsi="Times New Roman" w:cs="Times New Roman"/>
+      <w:b/>
+      <w:sz w:val="28"/>
+      <w:szCs w:val="28"/>
+      <w:lang w:eastAsia="ru-RU"/>
+    </w:rPr>
+  </w:style>
+  <w:style w:type="character" w:customStyle="1" w:styleId="20">
+    <w:name w:val="Заголовок 2 Знак"/>
+    <w:basedOn w:val="a0"/>
+    <w:link w:val="2"/>
+    <w:uiPriority w:val="9"/>
+    <w:rsid w:val="001D16E1"/>
+    <w:rPr>
+      <w:rFonts w:ascii="Times New Roman" w:eastAsia="Times New Roman" w:hAnsi="Times New Roman" w:cs="Times New Roman"/>
+      <w:b/>
+      <w:bCs/>
+      <w:sz w:val="28"/>
+      <w:szCs w:val="28"/>
+      <w:lang w:eastAsia="ru-RU"/>
+    </w:rPr>
+  </w:style>
+  <w:style w:type="paragraph" w:styleId="a3">
+    <w:name w:val="List Paragraph"/>
+    <w:basedOn w:val="a"/>
+    <w:uiPriority w:val="34"/>
+    <w:qFormat/>
+    <w:rsid w:val="001D16E1"/>
+    <w:pPr>
+      <w:ind w:left="720"/>
+      <w:contextualSpacing/>
+    </w:pPr>
+  </w:style>
+  <w:style w:type="paragraph" w:customStyle="1" w:styleId="paragraph">
+    <w:name w:val="paragraph"/>
+    <w:basedOn w:val="a"/>
+    <w:rsid w:val="001D16E1"/>
+    <w:pPr>
+      <w:spacing w:before="100" w:beforeAutospacing="1" w:after="100" w:afterAutospacing="1" w:line="240" w:lineRule="auto"/>
+      <w:ind w:firstLine="0"/>
+      <w:jc w:val="left"/>
+    </w:pPr>
+    <w:rPr>
+      <w:rFonts w:eastAsia="Times New Roman"/>
+      <w:sz w:val="24"/>
+      <w:szCs w:val="24"/>
+      <w:lang w:eastAsia="ru-RU"/>
+    </w:rPr>
+  </w:style>
+  <w:style w:type="character" w:customStyle="1" w:styleId="normaltextrun">
+    <w:name w:val="normaltextrun"/>
+    <w:basedOn w:val="a0"/>
+    <w:rsid w:val="001D16E1"/>
+  </w:style>
+  <w:style w:type="paragraph" w:customStyle="1" w:styleId="tdtext">
+    <w:name w:val="td_text"/>
+    <w:link w:val="tdtext0"/>
+    <w:qFormat/>
+    <w:rsid w:val="001D16E1"/>
+    <w:pPr>
+      <w:spacing w:after="120" w:line="240" w:lineRule="auto"/>
+      <w:ind w:firstLine="567"/>
+      <w:jc w:val="both"/>
+    </w:pPr>
+    <w:rPr>
+      <w:rFonts w:ascii="Arial" w:eastAsia="Times New Roman" w:hAnsi="Arial" w:cs="Times New Roman"/>
+      <w:szCs w:val="24"/>
+      <w:lang w:eastAsia="ru-RU"/>
+    </w:rPr>
+  </w:style>
+  <w:style w:type="character" w:customStyle="1" w:styleId="tdtext0">
+    <w:name w:val="td_text Знак"/>
+    <w:link w:val="tdtext"/>
+    <w:rsid w:val="001D16E1"/>
+    <w:rPr>
+      <w:rFonts w:ascii="Arial" w:eastAsia="Times New Roman" w:hAnsi="Arial" w:cs="Times New Roman"/>
+      <w:szCs w:val="24"/>
+      <w:lang w:eastAsia="ru-RU"/>
+    </w:rPr>
   </w:style>
 </w:styles>
 </file>

</xml_diff>